<commit_message>
Updated particle effect document with sourcing information
</commit_message>
<xml_diff>
--- a/Design Documents/Particle Effects.docx
+++ b/Design Documents/Particle Effects.docx
@@ -174,8 +174,80 @@
       <w:r>
         <w:t xml:space="preserve"> More like a soft glow.</w:t>
       </w:r>
+    </w:p>
+    <w:p/>
+    <w:p>
+      <w:pPr>
+        <w:rPr>
+          <w:u w:val="single"/>
+        </w:rPr>
+      </w:pPr>
+      <w:r>
+        <w:rPr>
+          <w:u w:val="single"/>
+        </w:rPr>
+        <w:t>Sourcing</w:t>
+      </w:r>
+    </w:p>
+    <w:p>
+      <w:r>
+        <w:t>I recommend we use effects from this free pack of assets from the Unity asset store</w:t>
+      </w:r>
+    </w:p>
+    <w:p>
+      <w:pPr>
+        <w:pStyle w:val="NormalWeb"/>
+        <w:jc w:val="center"/>
+        <w:rPr>
+          <w:rFonts w:ascii="Verdana" w:hAnsi="Verdana"/>
+          <w:color w:val="000000"/>
+          <w:sz w:val="20"/>
+          <w:szCs w:val="20"/>
+        </w:rPr>
+      </w:pPr>
+      <w:r>
+        <w:rPr>
+          <w:rFonts w:ascii="Verdana" w:hAnsi="Verdana"/>
+          <w:color w:val="000000"/>
+          <w:sz w:val="20"/>
+          <w:szCs w:val="20"/>
+        </w:rPr>
+        <w:t>Unity. (2016). </w:t>
+      </w:r>
+      <w:r>
+        <w:rPr>
+          <w:rFonts w:ascii="Verdana" w:hAnsi="Verdana"/>
+          <w:i/>
+          <w:iCs/>
+          <w:color w:val="000000"/>
+          <w:sz w:val="20"/>
+          <w:szCs w:val="20"/>
+        </w:rPr>
+        <w:t>Unity Particle Pack.</w:t>
+      </w:r>
+      <w:r>
+        <w:rPr>
+          <w:rFonts w:ascii="Verdana" w:hAnsi="Verdana"/>
+          <w:color w:val="000000"/>
+          <w:sz w:val="20"/>
+          <w:szCs w:val="20"/>
+        </w:rPr>
+        <w:t> Available: https://www.assetstore.unity3d.com/en/#!/content/73777. Last accessed 13/11/2017.</w:t>
+      </w:r>
+    </w:p>
+    <w:p>
+      <w:r>
+        <w:t>There are shockwave/explosion effects for the collision effects and by repurposing the plasma explosion effect to be subtler we can develop the construction effect.</w:t>
+      </w:r>
       <w:bookmarkStart w:id="0" w:name="_GoBack"/>
       <w:bookmarkEnd w:id="0"/>
+    </w:p>
+    <w:p>
+      <w:pPr>
+        <w:rPr>
+          <w:u w:val="single"/>
+        </w:rPr>
+      </w:pPr>
     </w:p>
     <w:sectPr>
       <w:pgSz w:w="11906" w:h="16838"/>
@@ -535,6 +607,23 @@
       <w:rFonts w:ascii="Tahoma" w:hAnsi="Tahoma" w:cs="Tahoma"/>
       <w:sz w:val="16"/>
       <w:szCs w:val="16"/>
+    </w:rPr>
+  </w:style>
+  <w:style w:type="paragraph" w:styleId="NormalWeb">
+    <w:name w:val="Normal (Web)"/>
+    <w:basedOn w:val="Normal"/>
+    <w:uiPriority w:val="99"/>
+    <w:semiHidden/>
+    <w:unhideWhenUsed/>
+    <w:rsid w:val="004335D8"/>
+    <w:pPr>
+      <w:spacing w:before="100" w:beforeAutospacing="1" w:after="100" w:afterAutospacing="1" w:line="240" w:lineRule="auto"/>
+    </w:pPr>
+    <w:rPr>
+      <w:rFonts w:ascii="Times New Roman" w:eastAsia="Times New Roman" w:hAnsi="Times New Roman" w:cs="Times New Roman"/>
+      <w:sz w:val="24"/>
+      <w:szCs w:val="24"/>
+      <w:lang w:eastAsia="en-GB"/>
     </w:rPr>
   </w:style>
 </w:styles>

</xml_diff>